<commit_message>
StRS 4.1 and 5 filled
</commit_message>
<xml_diff>
--- a/StRS.docx
+++ b/StRS.docx
@@ -188,35 +188,14 @@
           <w:sz w:val="21"/>
           <w:szCs w:val="21"/>
         </w:rPr>
-        <w:t>Σκοπός του πληροφοριακού συστήματος “benzinadika”, εφεξής project, είναι η ανάπτυξη ενός διαδικτυακού παρατηρητηρίου τιμών για πρατήρια καυσίμων, όπου οι χρήστες θα είναι σε θέση να προσθέσουν πρατήρια και τιμές για κάθε είδος καύσιμου, να βλέπουν και να συγκρίνουν τις τιμές καθώς και να πλο</w:t>
+        <w:t xml:space="preserve">Σκοπός του πληροφοριακού συστήματος “benzinadika”, εφεξής project, είναι η ανάπτυξη ενός διαδικτυακού παρατηρητηρίου τιμών για πρατήρια καυσίμων, όπου οι χρήστες θα είναι σε θέση να προσθέσουν πρατήρια και τιμές για κάθε είδος καύσιμου, να βλέπουν και να συγκρίνουν τις τιμές καθώς και να πλοηγούνται στα πρατήρια. </w:t>
       </w:r>
       <w:r>
         <w:rPr>
           <w:sz w:val="21"/>
           <w:szCs w:val="21"/>
         </w:rPr>
-        <w:t>η</w:t>
-      </w:r>
-      <w:r>
-        <w:rPr>
-          <w:sz w:val="21"/>
-          <w:szCs w:val="21"/>
-        </w:rPr>
-        <w:t>γούνται σ</w:t>
-      </w:r>
-      <w:r>
-        <w:rPr>
-          <w:sz w:val="21"/>
-          <w:szCs w:val="21"/>
-        </w:rPr>
-        <w:t>τα πρατήρια</w:t>
-      </w:r>
-      <w:r>
-        <w:rPr>
-          <w:sz w:val="21"/>
-          <w:szCs w:val="21"/>
-        </w:rPr>
-        <w:t xml:space="preserve">. </w:t>
+        <w:t>Στόχος είναι η απλή και χρήσιμη ενημέρωση των χρηστών για τον οικονομικό ανεφοδιασμό των οχημάτων τους.</w:t>
       </w:r>
     </w:p>
     <w:p>
@@ -391,12 +370,813 @@
     </w:p>
     <w:p>
       <w:pPr>
-        <w:pStyle w:val="Description"/>
-        <w:rPr/>
-      </w:pPr>
-      <w:r>
-        <w:rPr/>
-        <w:t>Ροές εργασιών κατά τη συλλογή και πρόσβαση σε δεδομένα της εφαρμογής μας</w:t>
+        <w:pStyle w:val="Normal"/>
+        <w:widowControl/>
+        <w:suppressAutoHyphens w:val="true"/>
+        <w:bidi w:val="0"/>
+        <w:spacing w:before="120" w:after="0"/>
+        <w:ind w:left="0" w:right="0" w:firstLine="449"/>
+        <w:jc w:val="left"/>
+        <w:rPr/>
+      </w:pPr>
+      <w:r>
+        <w:rPr/>
+        <w:t>4.1.1 Περίπτωση αναγνώστη (guest)</w:t>
+      </w:r>
+    </w:p>
+    <w:p>
+      <w:pPr>
+        <w:pStyle w:val="Normal"/>
+        <w:widowControl/>
+        <w:suppressAutoHyphens w:val="true"/>
+        <w:bidi w:val="0"/>
+        <w:spacing w:before="120" w:after="0"/>
+        <w:ind w:left="1080" w:right="0" w:hanging="0"/>
+        <w:jc w:val="both"/>
+        <w:rPr>
+          <w:sz w:val="22"/>
+          <w:szCs w:val="22"/>
+        </w:rPr>
+      </w:pPr>
+      <w:r>
+        <w:rPr>
+          <w:sz w:val="22"/>
+          <w:szCs w:val="22"/>
+        </w:rPr>
+        <w:t>4.1.1.1 Πρόσβαση στην υπηρεσία</w:t>
+      </w:r>
+    </w:p>
+    <w:p>
+      <w:pPr>
+        <w:pStyle w:val="Normal"/>
+        <w:widowControl/>
+        <w:suppressAutoHyphens w:val="true"/>
+        <w:bidi w:val="0"/>
+        <w:spacing w:before="120" w:after="0"/>
+        <w:ind w:left="1928" w:right="0" w:hanging="0"/>
+        <w:jc w:val="both"/>
+        <w:rPr>
+          <w:sz w:val="22"/>
+          <w:szCs w:val="22"/>
+          <w:shd w:fill="FFFF00" w:val="clear"/>
+        </w:rPr>
+      </w:pPr>
+      <w:r>
+        <w:rPr>
+          <w:sz w:val="22"/>
+          <w:szCs w:val="22"/>
+        </w:rPr>
+        <w:t xml:space="preserve">Οποιοσδήποτε μέσω ενός φυλλομετρητή και με σύνδεση στο διαδίκτυο μπορεί να εισέλθει στην ιστοσελίδα και να αποκτήσει δικαιώματα αναγνώστη πληκτρολογώντας στην μπάρα διευθύνσεων </w:t>
+      </w:r>
+      <w:hyperlink r:id="rId2">
+        <w:r>
+          <w:rPr>
+            <w:rStyle w:val="InternetLink"/>
+            <w:sz w:val="22"/>
+            <w:szCs w:val="22"/>
+          </w:rPr>
+          <w:t>www.benzinmaps.gr</w:t>
+        </w:r>
+      </w:hyperlink>
+      <w:r>
+        <w:rPr>
+          <w:sz w:val="22"/>
+          <w:szCs w:val="22"/>
+        </w:rPr>
+        <w:t xml:space="preserve"> </w:t>
+      </w:r>
+      <w:r>
+        <w:rPr>
+          <w:sz w:val="22"/>
+          <w:szCs w:val="22"/>
+          <w:shd w:fill="FFFF00" w:val="clear"/>
+        </w:rPr>
+        <w:t>(subject to change)</w:t>
+      </w:r>
+    </w:p>
+    <w:p>
+      <w:pPr>
+        <w:pStyle w:val="Normal"/>
+        <w:widowControl/>
+        <w:suppressAutoHyphens w:val="true"/>
+        <w:bidi w:val="0"/>
+        <w:spacing w:before="120" w:after="0"/>
+        <w:ind w:left="1080" w:right="0" w:hanging="0"/>
+        <w:jc w:val="both"/>
+        <w:rPr>
+          <w:sz w:val="22"/>
+          <w:szCs w:val="22"/>
+        </w:rPr>
+      </w:pPr>
+      <w:r>
+        <w:rPr>
+          <w:sz w:val="22"/>
+          <w:szCs w:val="22"/>
+        </w:rPr>
+        <w:t>4.1.1.2 Εγγραφή χρήστη</w:t>
+      </w:r>
+    </w:p>
+    <w:p>
+      <w:pPr>
+        <w:pStyle w:val="Normal"/>
+        <w:widowControl/>
+        <w:suppressAutoHyphens w:val="true"/>
+        <w:bidi w:val="0"/>
+        <w:spacing w:before="120" w:after="0"/>
+        <w:ind w:left="1928" w:right="0" w:hanging="0"/>
+        <w:jc w:val="both"/>
+        <w:rPr>
+          <w:sz w:val="22"/>
+          <w:szCs w:val="22"/>
+        </w:rPr>
+      </w:pPr>
+      <w:r>
+        <w:rPr>
+          <w:sz w:val="22"/>
+          <w:szCs w:val="22"/>
+        </w:rPr>
+        <w:t xml:space="preserve">Οι αναγνώστες μπορούν πληκτρολογώντας ένα όνομα χρήστη και ένα συνθηματικό να εγγράφονται στην βάση δεδομένων του project. </w:t>
+      </w:r>
+      <w:bookmarkStart w:id="1" w:name="__DdeLink__301_448467017"/>
+      <w:bookmarkEnd w:id="1"/>
+      <w:r>
+        <w:rPr>
+          <w:sz w:val="22"/>
+          <w:szCs w:val="22"/>
+        </w:rPr>
+        <w:t>Η διαδικασία θα γίνεται υποχρεωτικά μέσω πρωτοκόλλου https.</w:t>
+      </w:r>
+    </w:p>
+    <w:p>
+      <w:pPr>
+        <w:pStyle w:val="Normal"/>
+        <w:widowControl/>
+        <w:suppressAutoHyphens w:val="true"/>
+        <w:bidi w:val="0"/>
+        <w:spacing w:before="120" w:after="0"/>
+        <w:ind w:left="1080" w:right="0" w:hanging="0"/>
+        <w:jc w:val="both"/>
+        <w:rPr>
+          <w:sz w:val="22"/>
+          <w:szCs w:val="22"/>
+        </w:rPr>
+      </w:pPr>
+      <w:r>
+        <w:rPr>
+          <w:sz w:val="22"/>
+          <w:szCs w:val="22"/>
+        </w:rPr>
+        <w:t>4.1.1.3 Σύνδεση χρήστη</w:t>
+      </w:r>
+    </w:p>
+    <w:p>
+      <w:pPr>
+        <w:pStyle w:val="Normal"/>
+        <w:widowControl/>
+        <w:suppressAutoHyphens w:val="true"/>
+        <w:bidi w:val="0"/>
+        <w:spacing w:before="120" w:after="0"/>
+        <w:ind w:left="1928" w:right="0" w:hanging="0"/>
+        <w:jc w:val="both"/>
+        <w:rPr>
+          <w:sz w:val="22"/>
+          <w:szCs w:val="22"/>
+        </w:rPr>
+      </w:pPr>
+      <w:r>
+        <w:rPr>
+          <w:sz w:val="22"/>
+          <w:szCs w:val="22"/>
+        </w:rPr>
+        <w:t>Οι αναγνώστες που έχουν εγγραφεί, μπορούν να συνδέονται με το δικό τους όνομα χρήστη και συνθηματικό, αποκτώντας δικαιώματα εγγεγραμμένου χρήστη. Η διαδικασία θα γίνεται υποχρεωτικά μέσω πρωτοκόλλου https.</w:t>
+      </w:r>
+    </w:p>
+    <w:p>
+      <w:pPr>
+        <w:pStyle w:val="Normal"/>
+        <w:widowControl/>
+        <w:suppressAutoHyphens w:val="true"/>
+        <w:bidi w:val="0"/>
+        <w:spacing w:before="120" w:after="0"/>
+        <w:ind w:left="1080" w:right="0" w:hanging="0"/>
+        <w:jc w:val="both"/>
+        <w:rPr>
+          <w:sz w:val="22"/>
+          <w:szCs w:val="22"/>
+        </w:rPr>
+      </w:pPr>
+      <w:r>
+        <w:rPr>
+          <w:sz w:val="22"/>
+          <w:szCs w:val="22"/>
+        </w:rPr>
+        <w:t>4.1.1.4 Αναζήτηση πρατηρίων καυσίμου – Πλοήγηση σε πρατήριο</w:t>
+      </w:r>
+    </w:p>
+    <w:p>
+      <w:pPr>
+        <w:pStyle w:val="Normal"/>
+        <w:widowControl/>
+        <w:suppressAutoHyphens w:val="true"/>
+        <w:bidi w:val="0"/>
+        <w:spacing w:before="120" w:after="0"/>
+        <w:ind w:left="1928" w:right="0" w:hanging="0"/>
+        <w:jc w:val="both"/>
+        <w:rPr>
+          <w:sz w:val="22"/>
+          <w:szCs w:val="22"/>
+          <w:shd w:fill="FFFFFF" w:val="clear"/>
+        </w:rPr>
+      </w:pPr>
+      <w:r>
+        <w:rPr>
+          <w:sz w:val="22"/>
+          <w:szCs w:val="22"/>
+        </w:rPr>
+        <w:t xml:space="preserve">Οι αναγνώστες μπορούν να αναζητήσουν πρατήρια καυσίμων τα οποία θα πληρούν τις προϋποθέσεις που αυτοί ορίζουν για την μέγιστη απόσταση πρατηρίου και την μέγιστη τιμή στο καύσιμο που θα επιλέξουν, τα οποία θα εμφανίζονται σε λίστα με αύξουσα σειρά τιμής </w:t>
+      </w:r>
+      <w:r>
+        <w:rPr>
+          <w:sz w:val="22"/>
+          <w:szCs w:val="22"/>
+          <w:shd w:fill="FFFF00" w:val="clear"/>
+        </w:rPr>
+        <w:t>(subject to change ή θα πάει στους περιορισμούς)</w:t>
+      </w:r>
+      <w:r>
+        <w:rPr>
+          <w:sz w:val="22"/>
+          <w:szCs w:val="22"/>
+          <w:shd w:fill="FFFFFF" w:val="clear"/>
+        </w:rPr>
+        <w:t xml:space="preserve"> και ταυτόχρονα θα εμφανίζονται σε διαδραστικό χάρτη με δυνατότητα επιλογής πλοήγησης.</w:t>
+      </w:r>
+    </w:p>
+    <w:p>
+      <w:pPr>
+        <w:pStyle w:val="Normal"/>
+        <w:widowControl/>
+        <w:suppressAutoHyphens w:val="true"/>
+        <w:bidi w:val="0"/>
+        <w:spacing w:before="120" w:after="0"/>
+        <w:ind w:left="0" w:right="0" w:firstLine="449"/>
+        <w:jc w:val="left"/>
+        <w:rPr/>
+      </w:pPr>
+      <w:r>
+        <w:rPr/>
+        <w:t xml:space="preserve"> </w:t>
+      </w:r>
+      <w:r>
+        <w:rPr/>
+        <w:t>4.1.2 Περίπτωση εγγεγραμμένου χρήστη (user)</w:t>
+      </w:r>
+    </w:p>
+    <w:p>
+      <w:pPr>
+        <w:pStyle w:val="Normal"/>
+        <w:widowControl/>
+        <w:suppressAutoHyphens w:val="true"/>
+        <w:bidi w:val="0"/>
+        <w:spacing w:before="120" w:after="0"/>
+        <w:ind w:left="1080" w:right="0" w:hanging="0"/>
+        <w:jc w:val="both"/>
+        <w:rPr>
+          <w:sz w:val="22"/>
+          <w:szCs w:val="22"/>
+        </w:rPr>
+      </w:pPr>
+      <w:r>
+        <w:rPr>
+          <w:sz w:val="22"/>
+          <w:szCs w:val="22"/>
+        </w:rPr>
+        <w:t>4.1.2.1 Αναζήτηση πρατηρίων καυσίμου – Πλοήγηση σε πρατήριο</w:t>
+      </w:r>
+    </w:p>
+    <w:p>
+      <w:pPr>
+        <w:pStyle w:val="Normal"/>
+        <w:widowControl/>
+        <w:suppressAutoHyphens w:val="true"/>
+        <w:bidi w:val="0"/>
+        <w:spacing w:before="120" w:after="0"/>
+        <w:ind w:left="1928" w:right="0" w:hanging="0"/>
+        <w:jc w:val="both"/>
+        <w:rPr>
+          <w:sz w:val="22"/>
+          <w:szCs w:val="22"/>
+        </w:rPr>
+      </w:pPr>
+      <w:r>
+        <w:rPr>
+          <w:sz w:val="22"/>
+          <w:szCs w:val="22"/>
+        </w:rPr>
+        <w:t>Όμοια με την περίπτωση αναγνώστη 4.1.1.4.</w:t>
+      </w:r>
+    </w:p>
+    <w:p>
+      <w:pPr>
+        <w:pStyle w:val="Normal"/>
+        <w:widowControl/>
+        <w:suppressAutoHyphens w:val="true"/>
+        <w:bidi w:val="0"/>
+        <w:spacing w:before="120" w:after="0"/>
+        <w:ind w:left="1080" w:right="0" w:hanging="0"/>
+        <w:jc w:val="both"/>
+        <w:rPr>
+          <w:sz w:val="22"/>
+          <w:szCs w:val="22"/>
+        </w:rPr>
+      </w:pPr>
+      <w:r>
+        <w:rPr>
+          <w:sz w:val="22"/>
+          <w:szCs w:val="22"/>
+        </w:rPr>
+        <w:t>4.1.2.2 Εισαγωγή πρατηρίου καυσίμων</w:t>
+      </w:r>
+    </w:p>
+    <w:p>
+      <w:pPr>
+        <w:pStyle w:val="Normal"/>
+        <w:widowControl/>
+        <w:suppressAutoHyphens w:val="true"/>
+        <w:bidi w:val="0"/>
+        <w:spacing w:before="120" w:after="0"/>
+        <w:ind w:left="1928" w:right="0" w:hanging="0"/>
+        <w:jc w:val="both"/>
+        <w:rPr>
+          <w:sz w:val="22"/>
+          <w:szCs w:val="22"/>
+        </w:rPr>
+      </w:pPr>
+      <w:r>
+        <w:rPr>
+          <w:sz w:val="22"/>
+          <w:szCs w:val="22"/>
+        </w:rPr>
+        <w:t>Ο εγγεγραμμένος χρήστης μπορεί να εισάγει πρατήρια καυσίμων στη βάση δεδομένων, πληκτρολογώντας το όνομα του πρατηρίου και δίδοντας την τοποθεσία του είτε αυτόματα μέσω του συστήματος πλοήγησης της συσκευής (για την περίπτωση που βρίσκεται εκεί), είτε χειροκίνητα αναζητώντας την διεύθυνση. Θα υπάρχει η δυνατότητα ολοκλήρωσης των παραπάνω χωρίς την επίσκεψη της ιστοσελίδας από φυλλομετρητή, μέσω RESTful web API.</w:t>
+      </w:r>
+    </w:p>
+    <w:p>
+      <w:pPr>
+        <w:pStyle w:val="Normal"/>
+        <w:widowControl/>
+        <w:suppressAutoHyphens w:val="true"/>
+        <w:bidi w:val="0"/>
+        <w:spacing w:before="120" w:after="0"/>
+        <w:ind w:left="1080" w:right="0" w:hanging="0"/>
+        <w:jc w:val="both"/>
+        <w:rPr>
+          <w:sz w:val="22"/>
+          <w:szCs w:val="22"/>
+        </w:rPr>
+      </w:pPr>
+      <w:r>
+        <w:rPr>
+          <w:sz w:val="22"/>
+          <w:szCs w:val="22"/>
+        </w:rPr>
+        <w:t>4.1.2.3 Εισαγωγή τιμών καυσίμων</w:t>
+      </w:r>
+    </w:p>
+    <w:p>
+      <w:pPr>
+        <w:pStyle w:val="Normal"/>
+        <w:widowControl/>
+        <w:suppressAutoHyphens w:val="true"/>
+        <w:bidi w:val="0"/>
+        <w:spacing w:before="120" w:after="0"/>
+        <w:ind w:left="1928" w:right="0" w:hanging="0"/>
+        <w:jc w:val="both"/>
+        <w:rPr>
+          <w:sz w:val="22"/>
+          <w:szCs w:val="22"/>
+        </w:rPr>
+      </w:pPr>
+      <w:r>
+        <w:rPr>
+          <w:sz w:val="22"/>
+          <w:szCs w:val="22"/>
+        </w:rPr>
+        <w:t>Ο εγγεγραμμένος χρήστης, είτε έχοντας αναζητήσει ένα πρατήριο, είτε έχοντας μόλις εισαγάγει ένα νέο, θα έχει την δυνατότητα καταχώρισης τιμής σε καύσιμο/α της επιλογής του, με έλεγχο εγκυρότητας του πεδίου της τιμής στην πλευρά του χρήστη αλλά και του server. Θα υπάρχει η δυνατότητα ολοκλήρωσης των παραπάνω χωρίς την επίσκεψη της ιστοσελίδας από φυλλομετρητή, μέσω RESTful web API.</w:t>
+      </w:r>
+    </w:p>
+    <w:p>
+      <w:pPr>
+        <w:pStyle w:val="Normal"/>
+        <w:widowControl/>
+        <w:suppressAutoHyphens w:val="true"/>
+        <w:bidi w:val="0"/>
+        <w:spacing w:before="120" w:after="0"/>
+        <w:ind w:left="1080" w:right="0" w:hanging="0"/>
+        <w:jc w:val="both"/>
+        <w:rPr>
+          <w:sz w:val="22"/>
+          <w:szCs w:val="22"/>
+        </w:rPr>
+      </w:pPr>
+      <w:r>
+        <w:rPr>
+          <w:sz w:val="22"/>
+          <w:szCs w:val="22"/>
+        </w:rPr>
+        <w:t>4.1.2.4 Αποσύνδεση χρήστη</w:t>
+      </w:r>
+    </w:p>
+    <w:p>
+      <w:pPr>
+        <w:pStyle w:val="Normal"/>
+        <w:widowControl/>
+        <w:suppressAutoHyphens w:val="true"/>
+        <w:bidi w:val="0"/>
+        <w:spacing w:before="120" w:after="0"/>
+        <w:ind w:left="1928" w:right="0" w:hanging="0"/>
+        <w:jc w:val="both"/>
+        <w:rPr>
+          <w:sz w:val="22"/>
+          <w:szCs w:val="22"/>
+        </w:rPr>
+      </w:pPr>
+      <w:r>
+        <w:rPr>
+          <w:sz w:val="22"/>
+          <w:szCs w:val="22"/>
+        </w:rPr>
+        <w:t>Ο εγγεγραμμένος χρήστης μπορεί να αποσυνδεθεί και να επιστρέψει στην περίπτωση αναγνώστη με την επιλογή κατάλληλου κουμπιού αποσύνδεσης.</w:t>
+      </w:r>
+    </w:p>
+    <w:p>
+      <w:pPr>
+        <w:pStyle w:val="Normal"/>
+        <w:widowControl/>
+        <w:suppressAutoHyphens w:val="true"/>
+        <w:bidi w:val="0"/>
+        <w:spacing w:before="120" w:after="0"/>
+        <w:ind w:left="1080" w:right="0" w:hanging="0"/>
+        <w:jc w:val="both"/>
+        <w:rPr>
+          <w:sz w:val="22"/>
+          <w:szCs w:val="22"/>
+        </w:rPr>
+      </w:pPr>
+      <w:r>
+        <w:rPr>
+          <w:sz w:val="22"/>
+          <w:szCs w:val="22"/>
+        </w:rPr>
+        <w:t xml:space="preserve">4.1.2.5 Επικοινωνία με τους υπευθύνους του project </w:t>
+      </w:r>
+    </w:p>
+    <w:p>
+      <w:pPr>
+        <w:pStyle w:val="Normal"/>
+        <w:widowControl/>
+        <w:suppressAutoHyphens w:val="true"/>
+        <w:bidi w:val="0"/>
+        <w:spacing w:before="120" w:after="0"/>
+        <w:ind w:left="1928" w:right="0" w:hanging="0"/>
+        <w:jc w:val="both"/>
+        <w:rPr>
+          <w:sz w:val="22"/>
+          <w:szCs w:val="22"/>
+        </w:rPr>
+      </w:pPr>
+      <w:r>
+        <w:rPr>
+          <w:sz w:val="22"/>
+          <w:szCs w:val="22"/>
+        </w:rPr>
+        <w:t xml:space="preserve">Ο εγγεγραμμένος χρήστης μπορεί να επικοινωνήσει μέσω απλής φόρμας με τους υπευθύνους διαχείρισης της υπηρεσίας </w:t>
+      </w:r>
+      <w:r>
+        <w:rPr>
+          <w:sz w:val="22"/>
+          <w:szCs w:val="22"/>
+          <w:shd w:fill="FFFF00" w:val="clear"/>
+        </w:rPr>
+        <w:t xml:space="preserve">(subject to be </w:t>
+      </w:r>
+      <w:r>
+        <w:rPr>
+          <w:sz w:val="22"/>
+          <w:szCs w:val="22"/>
+          <w:shd w:fill="FFFF00" w:val="clear"/>
+          <w:lang w:val="en-US" w:eastAsia="en-US" w:bidi="ar-SA"/>
+        </w:rPr>
+        <w:t>discussed</w:t>
+      </w:r>
+      <w:r>
+        <w:rPr>
+          <w:sz w:val="22"/>
+          <w:szCs w:val="22"/>
+          <w:shd w:fill="FFFF00" w:val="clear"/>
+        </w:rPr>
+        <w:t>)</w:t>
+      </w:r>
+      <w:r>
+        <w:rPr>
+          <w:sz w:val="22"/>
+          <w:szCs w:val="22"/>
+        </w:rPr>
+        <w:t>.</w:t>
+      </w:r>
+    </w:p>
+    <w:p>
+      <w:pPr>
+        <w:pStyle w:val="Normal"/>
+        <w:widowControl/>
+        <w:suppressAutoHyphens w:val="true"/>
+        <w:bidi w:val="0"/>
+        <w:spacing w:before="120" w:after="0"/>
+        <w:ind w:left="0" w:right="0" w:firstLine="449"/>
+        <w:jc w:val="left"/>
+        <w:rPr/>
+      </w:pPr>
+      <w:r>
+        <w:rPr/>
+        <w:t>4.1.3 Περίπτωση διαχειριστή</w:t>
+      </w:r>
+    </w:p>
+    <w:p>
+      <w:pPr>
+        <w:pStyle w:val="Normal"/>
+        <w:widowControl/>
+        <w:suppressAutoHyphens w:val="true"/>
+        <w:bidi w:val="0"/>
+        <w:spacing w:before="120" w:after="0"/>
+        <w:ind w:left="1080" w:right="0" w:hanging="0"/>
+        <w:jc w:val="both"/>
+        <w:rPr>
+          <w:sz w:val="22"/>
+          <w:szCs w:val="22"/>
+        </w:rPr>
+      </w:pPr>
+      <w:r>
+        <w:rPr>
+          <w:sz w:val="22"/>
+          <w:szCs w:val="22"/>
+        </w:rPr>
+        <w:t>4.1.3.1 Πρόσβαση στην υπηρεσία</w:t>
+      </w:r>
+    </w:p>
+    <w:p>
+      <w:pPr>
+        <w:pStyle w:val="Normal"/>
+        <w:widowControl/>
+        <w:suppressAutoHyphens w:val="true"/>
+        <w:bidi w:val="0"/>
+        <w:spacing w:before="120" w:after="0"/>
+        <w:ind w:left="1928" w:right="0" w:hanging="0"/>
+        <w:jc w:val="both"/>
+        <w:rPr>
+          <w:sz w:val="22"/>
+          <w:szCs w:val="22"/>
+        </w:rPr>
+      </w:pPr>
+      <w:r>
+        <w:rPr>
+          <w:sz w:val="22"/>
+          <w:szCs w:val="22"/>
+        </w:rPr>
+        <w:t xml:space="preserve">Ο διαχειριστής μπορεί να συνδεθεί ως αναγνώστης πληκτρολογώντας στην μπάρα διευθύνσεων </w:t>
+      </w:r>
+      <w:hyperlink r:id="rId3">
+        <w:r>
+          <w:rPr>
+            <w:rStyle w:val="InternetLink"/>
+            <w:sz w:val="22"/>
+            <w:szCs w:val="22"/>
+          </w:rPr>
+          <w:t>www.benzinmaps.gr</w:t>
+        </w:r>
+      </w:hyperlink>
+      <w:r>
+        <w:rPr>
+          <w:sz w:val="22"/>
+          <w:szCs w:val="22"/>
+        </w:rPr>
+        <w:t>, και να αποκτήσει δικαιώματα διαχειριστή πληκτρολογώντας έναν προκαθορισμένο συνδυασμό ονόματος χρήστη και συνθηματικού. Η διαδικασία θα γίνεται υποχρεωτικά μέσω πρωτοκόλλου https.</w:t>
+      </w:r>
+    </w:p>
+    <w:p>
+      <w:pPr>
+        <w:pStyle w:val="Normal"/>
+        <w:widowControl/>
+        <w:suppressAutoHyphens w:val="true"/>
+        <w:bidi w:val="0"/>
+        <w:spacing w:before="120" w:after="0"/>
+        <w:ind w:left="1080" w:right="0" w:hanging="0"/>
+        <w:jc w:val="both"/>
+        <w:rPr>
+          <w:sz w:val="22"/>
+          <w:szCs w:val="22"/>
+        </w:rPr>
+      </w:pPr>
+      <w:r>
+        <w:rPr>
+          <w:sz w:val="22"/>
+          <w:szCs w:val="22"/>
+        </w:rPr>
+        <w:t>4.1.3.2 Λίστα χρηστών</w:t>
+      </w:r>
+    </w:p>
+    <w:p>
+      <w:pPr>
+        <w:pStyle w:val="Normal"/>
+        <w:widowControl/>
+        <w:suppressAutoHyphens w:val="true"/>
+        <w:bidi w:val="0"/>
+        <w:spacing w:before="120" w:after="0"/>
+        <w:ind w:left="1928" w:right="0" w:hanging="0"/>
+        <w:jc w:val="both"/>
+        <w:rPr>
+          <w:sz w:val="22"/>
+          <w:szCs w:val="22"/>
+        </w:rPr>
+      </w:pPr>
+      <w:r>
+        <w:rPr>
+          <w:sz w:val="22"/>
+          <w:szCs w:val="22"/>
+        </w:rPr>
+        <w:t>Ο διαχειριστής μπορεί να επιβλέπει το σύνολο των εγγεγραμμένων χρηστών σε έναν πίνακα που θα περιέχει τα ονόματα χρηστών, τον ρόλο τους και την δυνατότητα κλειδώματος (ban) για αυθαίρετο αριθμό ημερών.</w:t>
+      </w:r>
+    </w:p>
+    <w:p>
+      <w:pPr>
+        <w:pStyle w:val="Normal"/>
+        <w:widowControl/>
+        <w:suppressAutoHyphens w:val="true"/>
+        <w:bidi w:val="0"/>
+        <w:spacing w:before="120" w:after="0"/>
+        <w:ind w:left="1080" w:right="0" w:hanging="0"/>
+        <w:jc w:val="both"/>
+        <w:rPr>
+          <w:sz w:val="22"/>
+          <w:szCs w:val="22"/>
+        </w:rPr>
+      </w:pPr>
+      <w:r>
+        <w:rPr>
+          <w:sz w:val="22"/>
+          <w:szCs w:val="22"/>
+        </w:rPr>
+        <w:t>4.1.3.3 Ανάθεση/ανάκληση ρόλων</w:t>
+      </w:r>
+    </w:p>
+    <w:p>
+      <w:pPr>
+        <w:pStyle w:val="Normal"/>
+        <w:widowControl/>
+        <w:suppressAutoHyphens w:val="true"/>
+        <w:bidi w:val="0"/>
+        <w:spacing w:before="120" w:after="0"/>
+        <w:ind w:left="1928" w:right="0" w:hanging="0"/>
+        <w:jc w:val="both"/>
+        <w:rPr>
+          <w:sz w:val="22"/>
+          <w:szCs w:val="22"/>
+        </w:rPr>
+      </w:pPr>
+      <w:r>
+        <w:rPr>
+          <w:sz w:val="22"/>
+          <w:szCs w:val="22"/>
+        </w:rPr>
+        <w:t xml:space="preserve">Ο διαχειριστής μπορεί να προσθέτει ετικέτες (tags) δίπλα από τα ονόματα χρηστών, για να καθορίσει ρόλους της επιλογής του, για παράδειγμα “ιδιοκτήτης πρατηρίου” ή “banned user”, με bold γραμματοσειρά </w:t>
+      </w:r>
+      <w:r>
+        <w:rPr>
+          <w:sz w:val="22"/>
+          <w:szCs w:val="22"/>
+          <w:shd w:fill="FFFF00" w:val="clear"/>
+        </w:rPr>
+        <w:t xml:space="preserve">(subject to be </w:t>
+      </w:r>
+      <w:r>
+        <w:rPr>
+          <w:sz w:val="22"/>
+          <w:szCs w:val="22"/>
+          <w:shd w:fill="FFFF00" w:val="clear"/>
+          <w:lang w:val="en-US" w:eastAsia="en-US" w:bidi="ar-SA"/>
+        </w:rPr>
+        <w:t>discussed</w:t>
+      </w:r>
+      <w:r>
+        <w:rPr>
+          <w:sz w:val="22"/>
+          <w:szCs w:val="22"/>
+          <w:shd w:fill="FFFF00" w:val="clear"/>
+        </w:rPr>
+        <w:t>)</w:t>
+      </w:r>
+      <w:r>
+        <w:rPr>
+          <w:sz w:val="22"/>
+          <w:szCs w:val="22"/>
+        </w:rPr>
+        <w:t>. Θα μπορεί επίσης να αφαιρεί οποιαδήποτε ετικέτα όποτε το επιθυμεί.</w:t>
+      </w:r>
+    </w:p>
+    <w:p>
+      <w:pPr>
+        <w:pStyle w:val="Normal"/>
+        <w:widowControl/>
+        <w:suppressAutoHyphens w:val="true"/>
+        <w:bidi w:val="0"/>
+        <w:spacing w:before="120" w:after="0"/>
+        <w:ind w:left="1080" w:right="0" w:hanging="0"/>
+        <w:jc w:val="both"/>
+        <w:rPr>
+          <w:sz w:val="22"/>
+          <w:szCs w:val="22"/>
+        </w:rPr>
+      </w:pPr>
+      <w:r>
+        <w:rPr>
+          <w:sz w:val="22"/>
+          <w:szCs w:val="22"/>
+        </w:rPr>
+        <w:t>4.1.3.4 Κλείδωμα χρήστη</w:t>
+      </w:r>
+    </w:p>
+    <w:p>
+      <w:pPr>
+        <w:pStyle w:val="Normal"/>
+        <w:widowControl/>
+        <w:suppressAutoHyphens w:val="true"/>
+        <w:bidi w:val="0"/>
+        <w:spacing w:before="120" w:after="0"/>
+        <w:ind w:left="1928" w:right="0" w:hanging="0"/>
+        <w:jc w:val="both"/>
+        <w:rPr>
+          <w:sz w:val="22"/>
+          <w:szCs w:val="22"/>
+        </w:rPr>
+      </w:pPr>
+      <w:r>
+        <w:rPr>
+          <w:sz w:val="22"/>
+          <w:szCs w:val="22"/>
+        </w:rPr>
+        <w:t>Ο διαχειριστής μπορεί να κλειδώνει οποιοδήποτε χρήστη για οποιοδήποτε αριθμό ημερών επιλέξει χωρίς προειδοποίηση.</w:t>
+      </w:r>
+    </w:p>
+    <w:p>
+      <w:pPr>
+        <w:pStyle w:val="Normal"/>
+        <w:widowControl/>
+        <w:suppressAutoHyphens w:val="true"/>
+        <w:bidi w:val="0"/>
+        <w:spacing w:before="120" w:after="0"/>
+        <w:ind w:left="1080" w:right="0" w:hanging="0"/>
+        <w:jc w:val="both"/>
+        <w:rPr>
+          <w:sz w:val="22"/>
+          <w:szCs w:val="22"/>
+        </w:rPr>
+      </w:pPr>
+      <w:r>
+        <w:rPr>
+          <w:sz w:val="22"/>
+          <w:szCs w:val="22"/>
+        </w:rPr>
+        <w:t>4.1.3.5 Αποσύνδεση διαχειριστή</w:t>
+      </w:r>
+    </w:p>
+    <w:p>
+      <w:pPr>
+        <w:pStyle w:val="Normal"/>
+        <w:widowControl/>
+        <w:suppressAutoHyphens w:val="true"/>
+        <w:bidi w:val="0"/>
+        <w:spacing w:before="120" w:after="0"/>
+        <w:ind w:left="1928" w:right="0" w:hanging="0"/>
+        <w:jc w:val="both"/>
+        <w:rPr>
+          <w:sz w:val="22"/>
+          <w:szCs w:val="22"/>
+        </w:rPr>
+      </w:pPr>
+      <w:r>
+        <w:rPr>
+          <w:sz w:val="22"/>
+          <w:szCs w:val="22"/>
+        </w:rPr>
+        <w:t>Ο διαχειριστής μπορεί να αποσυνδεθεί και να επιστρέψει στην περίπτωση αναγνώστη με την επιλογή κατάλληλου κουμπιού αποσύνδεσης.</w:t>
+      </w:r>
+    </w:p>
+    <w:p>
+      <w:pPr>
+        <w:pStyle w:val="HangingIndent"/>
+        <w:rPr/>
+      </w:pPr>
+      <w:r>
+        <w:rPr/>
+        <w:tab/>
       </w:r>
     </w:p>
     <w:p>
@@ -414,11 +1194,19 @@
     <w:p>
       <w:pPr>
         <w:pStyle w:val="Description"/>
-        <w:rPr/>
-      </w:pPr>
-      <w:r>
-        <w:rPr/>
-        <w:t>Αναφορά σε περιορισμούς εφόσον υπάρχουν</w:t>
+        <w:rPr>
+          <w:shd w:fill="FFFF00" w:val="clear"/>
+        </w:rPr>
+      </w:pPr>
+      <w:r>
+        <w:rPr/>
+        <w:t xml:space="preserve">Αναφορά σε περιορισμούς εφόσον υπάρχουν </w:t>
+      </w:r>
+      <w:r>
+        <w:rPr>
+          <w:shd w:fill="FFFF00" w:val="clear"/>
+        </w:rPr>
+        <w:t>[conflicts ίδιων usernames/ύπαρξη ιντερνετ/υποστήριξη javascript/περιορισμοί αποτελεσμάτων?/πλήθος νέων εισαγωγών ανά ημέρα/περιορισμός απόστασης πρατηρίου στο search/ύπαρξη gps?/ μη δυνατή εισαγωγή πρατηρίου ήδη υπάρχοντος (duplicate), ο admin δεν μπορεί να αλλάζει δεδομένα που εισάγουν οι χρήστες, παρά μόνο την διαγραφή τους]</w:t>
       </w:r>
     </w:p>
     <w:p>
@@ -468,6 +1256,7 @@
           <w:ilvl w:val="0"/>
           <w:numId w:val="1"/>
         </w:numPr>
+        <w:jc w:val="both"/>
         <w:rPr/>
       </w:pPr>
       <w:r>
@@ -477,12 +1266,113 @@
     </w:p>
     <w:p>
       <w:pPr>
-        <w:pStyle w:val="Description"/>
-        <w:rPr/>
-      </w:pPr>
-      <w:r>
-        <w:rPr/>
-        <w:t>Αναφορές υψηλού επιπέδου απαιτήσεων (πχ αρχών - στόχων του έργου) προσαρμοσμένες στην οπτική του εκάστοτε εμπλεκόμενου μέρους</w:t>
+        <w:pStyle w:val="Heading2"/>
+        <w:jc w:val="both"/>
+        <w:rPr/>
+      </w:pPr>
+      <w:r>
+        <w:rPr/>
+        <w:t>5.1</w:t>
+        <w:tab/>
+        <w:t>Περίπτωση αναγνώστη (guest)</w:t>
+      </w:r>
+    </w:p>
+    <w:p>
+      <w:pPr>
+        <w:pStyle w:val="Normal"/>
+        <w:jc w:val="both"/>
+        <w:rPr>
+          <w:sz w:val="22"/>
+          <w:szCs w:val="22"/>
+        </w:rPr>
+      </w:pPr>
+      <w:r>
+        <w:rPr/>
+        <w:tab/>
+      </w:r>
+      <w:r>
+        <w:rPr>
+          <w:sz w:val="22"/>
+          <w:szCs w:val="22"/>
+        </w:rPr>
+        <w:t>Ο αναγνώστης πρέπει να έχει δυνατότητα πρόσβασης στον χάρτη με τα πρατήρια καυσίμων, στις τιμές των πρατηρίων και στην διαδικασία αναζήτησης τιμών/πρατηρίων καυσίμου. Ακόμα, πρέπει να έχει την δυνατότητα εγγραφής (registration) με όνομα χρήστη και συνθηματικό, μέσω ασφαλούς πρωτοκόλλου. Σε περίπτωση που έχει εγγραφεί, πρέπει να έχει την δυνατότητα σύνδεσης (sign-in) με το όνομα χρήστη και το συνθηματικό του, αποκτώντας δικαιώματα εγγεγραμμένου χρήστη.</w:t>
+      </w:r>
+    </w:p>
+    <w:p>
+      <w:pPr>
+        <w:pStyle w:val="Heading2"/>
+        <w:jc w:val="both"/>
+        <w:rPr/>
+      </w:pPr>
+      <w:r>
+        <w:rPr/>
+        <w:t>5.2</w:t>
+        <w:tab/>
+        <w:t>Περίπτωση εγγεγραμμένου χρήστη (user)</w:t>
+      </w:r>
+    </w:p>
+    <w:p>
+      <w:pPr>
+        <w:pStyle w:val="Normal"/>
+        <w:jc w:val="both"/>
+        <w:rPr>
+          <w:sz w:val="22"/>
+          <w:szCs w:val="22"/>
+        </w:rPr>
+      </w:pPr>
+      <w:r>
+        <w:rPr/>
+        <w:tab/>
+      </w:r>
+      <w:bookmarkStart w:id="2" w:name="__DdeLink__85_8015267451"/>
+      <w:r>
+        <w:rPr>
+          <w:sz w:val="22"/>
+          <w:szCs w:val="22"/>
+        </w:rPr>
+        <w:t>O εγγεγραμμένος χρήστης</w:t>
+      </w:r>
+      <w:bookmarkEnd w:id="2"/>
+      <w:r>
+        <w:rPr>
+          <w:sz w:val="22"/>
+          <w:szCs w:val="22"/>
+        </w:rPr>
+        <w:t>, εφεξής user, πρέπει να έχει όλες τις δυνατότητες του αναγνώστη. Ο user πρέπει να έχει την δυνατότητα πρόσθεσης πρατηρίου καυσίμων, δίνοντας όνομα και τοποθεσία, καθώς και την δυνατότητα πρόσθεσης τιμών σε κάποια κατηγορία καυσίμου σε ένα επιλεγμένο πρατήριο, είτε μέσω web browser είτε μέσω RESTful web API.</w:t>
+      </w:r>
+    </w:p>
+    <w:p>
+      <w:pPr>
+        <w:pStyle w:val="Heading2"/>
+        <w:jc w:val="both"/>
+        <w:rPr/>
+      </w:pPr>
+      <w:r>
+        <w:rPr/>
+        <w:t>5.3</w:t>
+        <w:tab/>
+        <w:t>Περίπτωση διαχειριστή (admin)</w:t>
+      </w:r>
+    </w:p>
+    <w:p>
+      <w:pPr>
+        <w:pStyle w:val="Normal"/>
+        <w:jc w:val="both"/>
+        <w:rPr>
+          <w:sz w:val="22"/>
+          <w:szCs w:val="22"/>
+        </w:rPr>
+      </w:pPr>
+      <w:r>
+        <w:rPr/>
+        <w:tab/>
+      </w:r>
+      <w:r>
+        <w:rPr>
+          <w:sz w:val="22"/>
+          <w:szCs w:val="22"/>
+        </w:rPr>
+        <w:t>Ο διαχειριστής πρέπει να έχει τις δυνατότητες κλειδώματος χρήστη (ban) για οποιοδήποτε χρονικό διάστημα κρίνει απαραίτητο, καθώς και την ελευθερία να προσθέσει και να αφαιρέσει ετικέτες (tags) δίπλα από κάποιο όνομα χρήστη οι οποίες θα είναι ορατές σε όλους.</w:t>
       </w:r>
     </w:p>
     <w:p>
@@ -559,15 +1449,30 @@
     <w:p>
       <w:pPr>
         <w:pStyle w:val="Normal"/>
-        <w:rPr/>
-      </w:pPr>
-      <w:r>
-        <w:rPr/>
+        <w:rPr>
+          <w:sz w:val="22"/>
+          <w:szCs w:val="22"/>
+        </w:rPr>
+      </w:pPr>
+      <w:r>
+        <w:rPr>
+          <w:sz w:val="22"/>
+          <w:szCs w:val="22"/>
+        </w:rPr>
         <w:t>Project: η πληθοποριστική διαδικτυακή εφαρμογή παρατηρητηρίου τιμών καυσίμων.</w:t>
       </w:r>
     </w:p>
+    <w:p>
+      <w:pPr>
+        <w:pStyle w:val="Normal"/>
+        <w:rPr/>
+      </w:pPr>
+      <w:r>
+        <w:rPr/>
+      </w:r>
+    </w:p>
     <w:sectPr>
-      <w:footerReference w:type="default" r:id="rId2"/>
+      <w:footerReference w:type="default" r:id="rId4"/>
       <w:type w:val="nextPage"/>
       <w:pgSz w:w="11906" w:h="16838"/>
       <w:pgMar w:left="1440" w:right="1440" w:header="0" w:top="1440" w:footer="708" w:bottom="1440" w:gutter="0"/>
@@ -635,7 +1540,7 @@
       <w:fldChar w:fldCharType="separate"/>
     </w:r>
     <w:r>
-      <w:t>2</w:t>
+      <w:t>5</w:t>
     </w:r>
     <w:r>
       <w:fldChar w:fldCharType="end"/>
@@ -661,7 +1566,7 @@
       <w:fldChar w:fldCharType="separate"/>
     </w:r>
     <w:r>
-      <w:t>2</w:t>
+      <w:t>5</w:t>
     </w:r>
     <w:r>
       <w:fldChar w:fldCharType="end"/>
@@ -1424,6 +2329,14 @@
       <w:lang w:val="el-GR"/>
     </w:rPr>
   </w:style>
+  <w:style w:type="character" w:styleId="InternetLink">
+    <w:name w:val="Internet Link"/>
+    <w:rPr>
+      <w:color w:val="000080"/>
+      <w:u w:val="single"/>
+      <w:lang w:val="zxx" w:eastAsia="zxx" w:bidi="zxx"/>
+    </w:rPr>
+  </w:style>
   <w:style w:type="paragraph" w:styleId="Heading">
     <w:name w:val="Heading"/>
     <w:basedOn w:val="Normal"/>
@@ -1564,6 +2477,18 @@
   <w:style w:type="paragraph" w:styleId="Quotations">
     <w:name w:val="Quotations"/>
     <w:basedOn w:val="Normal"/>
+    <w:pPr/>
+    <w:rPr/>
+  </w:style>
+  <w:style w:type="paragraph" w:styleId="FirstLineIndent">
+    <w:name w:val="First Line Indent"/>
+    <w:basedOn w:val="TextBody"/>
+    <w:pPr/>
+    <w:rPr/>
+  </w:style>
+  <w:style w:type="paragraph" w:styleId="HangingIndent">
+    <w:name w:val="Hanging Indent"/>
+    <w:basedOn w:val="TextBody"/>
     <w:pPr/>
     <w:rPr/>
   </w:style>

</xml_diff>